<commit_message>
More edits done to Installation, Userguide, Design and Requirement document
</commit_message>
<xml_diff>
--- a/Documents/VQ-InstallationGuide.docx
+++ b/Documents/VQ-InstallationGuide.docx
@@ -111,18 +111,8 @@
           <w:sz w:val="23"/>
           <w:szCs w:val="23"/>
         </w:rPr>
-        <w:t xml:space="preserve">Michael </w:t>
-      </w:r>
-      <w:proofErr w:type="spellStart"/>
-      <w:r>
-        <w:rPr>
-          <w:color w:val="000000"/>
-          <w:sz w:val="23"/>
-          <w:szCs w:val="23"/>
-        </w:rPr>
-        <w:t>Lazo</w:t>
-      </w:r>
-      <w:proofErr w:type="spellEnd"/>
+        <w:t>Michael Lazo</w:t>
+      </w:r>
     </w:p>
     <w:p/>
     <w:p>
@@ -146,34 +136,14 @@
         <w:spacing w:after="240"/>
         <w:jc w:val="center"/>
       </w:pPr>
-      <w:proofErr w:type="spellStart"/>
       <w:r>
         <w:rPr>
           <w:color w:val="000000"/>
           <w:sz w:val="23"/>
           <w:szCs w:val="23"/>
         </w:rPr>
-        <w:t>Masoud</w:t>
-      </w:r>
-      <w:proofErr w:type="spellEnd"/>
-      <w:r>
-        <w:rPr>
-          <w:color w:val="000000"/>
-          <w:sz w:val="23"/>
-          <w:szCs w:val="23"/>
-        </w:rPr>
-        <w:t xml:space="preserve"> </w:t>
-      </w:r>
-      <w:proofErr w:type="spellStart"/>
-      <w:r>
-        <w:rPr>
-          <w:color w:val="000000"/>
-          <w:sz w:val="23"/>
-          <w:szCs w:val="23"/>
-        </w:rPr>
-        <w:t>Sadjadi</w:t>
-      </w:r>
-      <w:proofErr w:type="spellEnd"/>
+        <w:t>Masoud Sadjadi</w:t>
+      </w:r>
     </w:p>
     <w:p/>
     <w:p>
@@ -209,18 +179,8 @@
             <w:sz w:val="23"/>
             <w:szCs w:val="23"/>
           </w:rPr>
-          <w:t xml:space="preserve">Bernard </w:t>
+          <w:t>Bernard Parenteau</w:t>
         </w:r>
-        <w:proofErr w:type="spellStart"/>
-        <w:r>
-          <w:rPr>
-            <w:color w:val="000000"/>
-            <w:sz w:val="23"/>
-            <w:szCs w:val="23"/>
-          </w:rPr>
-          <w:t>Parenteau</w:t>
-        </w:r>
-        <w:proofErr w:type="spellEnd"/>
       </w:hyperlink>
     </w:p>
     <w:p>
@@ -473,8 +433,40 @@
       <w:pPr>
         <w:pStyle w:val="Heading2"/>
       </w:pPr>
-      <w:r>
-        <w:t xml:space="preserve">1.3 Down load </w:t>
+    </w:p>
+    <w:p/>
+    <w:p/>
+    <w:p/>
+    <w:p/>
+    <w:p/>
+    <w:p/>
+    <w:p/>
+    <w:p/>
+    <w:p/>
+    <w:p/>
+    <w:p/>
+    <w:p/>
+    <w:p/>
+    <w:p/>
+    <w:p>
+      <w:pPr>
+        <w:pStyle w:val="Heading2"/>
+      </w:pPr>
+    </w:p>
+    <w:p/>
+    <w:p/>
+    <w:p/>
+    <w:p/>
+    <w:p>
+      <w:pPr>
+        <w:pStyle w:val="Heading2"/>
+      </w:pPr>
+      <w:r>
+        <w:lastRenderedPageBreak/>
+        <w:t>1.3 Down</w:t>
+      </w:r>
+      <w:r>
+        <w:t xml:space="preserve">load </w:t>
       </w:r>
       <w:r>
         <w:t>apache-tomee-webprofile-1.7.1</w:t>
@@ -486,7 +478,6 @@
         <w:rPr>
           <w:noProof/>
         </w:rPr>
-        <w:lastRenderedPageBreak/>
         <w:drawing>
           <wp:inline distT="0" distB="0" distL="0" distR="0">
             <wp:extent cx="5939790" cy="4007485"/>
@@ -579,15 +570,37 @@
         <w:t>Cr</w:t>
       </w:r>
       <w:r>
-        <w:t xml:space="preserve">eate </w:t>
-      </w:r>
-      <w:proofErr w:type="spellStart"/>
-      <w:r>
-        <w:t>Tomecat</w:t>
-      </w:r>
-      <w:proofErr w:type="spellEnd"/>
-      <w:r>
-        <w:t xml:space="preserve"> 7.0 Server version attach 1.7.1 file as Server runtime environment.</w:t>
+        <w:t>eate Tomecat 7.0 Server version attach 1.7.1 file as Server runtime environment.</w:t>
+      </w:r>
+    </w:p>
+    <w:p/>
+    <w:p/>
+    <w:p/>
+    <w:p/>
+    <w:p/>
+    <w:p/>
+    <w:p/>
+    <w:p/>
+    <w:p/>
+    <w:p/>
+    <w:p/>
+    <w:p/>
+    <w:p/>
+    <w:p/>
+    <w:p/>
+    <w:p/>
+    <w:p/>
+    <w:p/>
+    <w:p>
+      <w:pPr>
+        <w:pStyle w:val="Heading2"/>
+      </w:pPr>
+      <w:r>
+        <w:lastRenderedPageBreak/>
+        <w:t xml:space="preserve">1.4 Create Tomcat 7.0 server in eclipse using </w:t>
+      </w:r>
+      <w:r>
+        <w:t>apache-tomee-webprofile-1.7.1</w:t>
       </w:r>
     </w:p>
     <w:p>
@@ -595,7 +608,6 @@
         <w:rPr>
           <w:noProof/>
         </w:rPr>
-        <w:lastRenderedPageBreak/>
         <w:drawing>
           <wp:inline distT="0" distB="0" distL="0" distR="0">
             <wp:extent cx="5931535" cy="3689350"/>
@@ -643,6 +655,124 @@
         </w:drawing>
       </w:r>
     </w:p>
+    <w:p>
+      <w:pPr>
+        <w:pStyle w:val="ListParagraph"/>
+        <w:numPr>
+          <w:ilvl w:val="0"/>
+          <w:numId w:val="2"/>
+        </w:numPr>
+      </w:pPr>
+      <w:r>
+        <w:t xml:space="preserve">Click on create new server in "Servers" tab in eclipse. </w:t>
+      </w:r>
+    </w:p>
+    <w:p>
+      <w:pPr>
+        <w:pStyle w:val="ListParagraph"/>
+        <w:numPr>
+          <w:ilvl w:val="0"/>
+          <w:numId w:val="2"/>
+        </w:numPr>
+      </w:pPr>
+      <w:r>
+        <w:t>Then create Tomcat Server 7.0 servers and attach 1.7.1 file to Serve runtime environment.</w:t>
+      </w:r>
+    </w:p>
+    <w:p/>
+    <w:p>
+      <w:pPr>
+        <w:pStyle w:val="Heading2"/>
+      </w:pPr>
+      <w:r>
+        <w:lastRenderedPageBreak/>
+        <w:t xml:space="preserve">1.5 </w:t>
+      </w:r>
+      <w:r>
+        <w:t>Download MySQL installer community and</w:t>
+      </w:r>
+      <w:r>
+        <w:t xml:space="preserve"> Workbench</w:t>
+      </w:r>
+    </w:p>
+    <w:p>
+      <w:r>
+        <w:rPr>
+          <w:noProof/>
+        </w:rPr>
+        <w:drawing>
+          <wp:inline distT="0" distB="0" distL="0" distR="0">
+            <wp:extent cx="5934075" cy="4191000"/>
+            <wp:effectExtent l="19050" t="0" r="9525" b="0"/>
+            <wp:docPr id="5" name="Picture 1"/>
+            <wp:cNvGraphicFramePr>
+              <a:graphicFrameLocks xmlns:a="http://schemas.openxmlformats.org/drawingml/2006/main" noChangeAspect="1"/>
+            </wp:cNvGraphicFramePr>
+            <a:graphic xmlns:a="http://schemas.openxmlformats.org/drawingml/2006/main">
+              <a:graphicData uri="http://schemas.openxmlformats.org/drawingml/2006/picture">
+                <pic:pic xmlns:pic="http://schemas.openxmlformats.org/drawingml/2006/picture">
+                  <pic:nvPicPr>
+                    <pic:cNvPr id="0" name="Picture 1"/>
+                    <pic:cNvPicPr>
+                      <a:picLocks noChangeAspect="1" noChangeArrowheads="1"/>
+                    </pic:cNvPicPr>
+                  </pic:nvPicPr>
+                  <pic:blipFill>
+                    <a:blip r:embed="rId10" cstate="print"/>
+                    <a:srcRect/>
+                    <a:stretch>
+                      <a:fillRect/>
+                    </a:stretch>
+                  </pic:blipFill>
+                  <pic:spPr bwMode="auto">
+                    <a:xfrm>
+                      <a:off x="0" y="0"/>
+                      <a:ext cx="5934075" cy="4191000"/>
+                    </a:xfrm>
+                    <a:prstGeom prst="rect">
+                      <a:avLst/>
+                    </a:prstGeom>
+                    <a:noFill/>
+                    <a:ln w="9525">
+                      <a:noFill/>
+                      <a:miter lim="800000"/>
+                      <a:headEnd/>
+                      <a:tailEnd/>
+                    </a:ln>
+                  </pic:spPr>
+                </pic:pic>
+              </a:graphicData>
+            </a:graphic>
+          </wp:inline>
+        </w:drawing>
+      </w:r>
+    </w:p>
+    <w:p/>
+    <w:p>
+      <w:pPr>
+        <w:pStyle w:val="ListParagraph"/>
+        <w:numPr>
+          <w:ilvl w:val="0"/>
+          <w:numId w:val="3"/>
+        </w:numPr>
+      </w:pPr>
+      <w:r>
+        <w:t>Follow the direction given to you by the installer</w:t>
+      </w:r>
+    </w:p>
+    <w:p>
+      <w:pPr>
+        <w:pStyle w:val="ListParagraph"/>
+        <w:numPr>
+          <w:ilvl w:val="0"/>
+          <w:numId w:val="3"/>
+        </w:numPr>
+      </w:pPr>
+      <w:r>
+        <w:t>Create the existing database design in workbench. Database name should be "vqdatabase"</w:t>
+      </w:r>
+    </w:p>
+    <w:p/>
     <w:p/>
     <w:p/>
     <w:p/>
@@ -798,8 +928,240 @@
       </w:rPr>
     </w:lvl>
   </w:abstractNum>
+  <w:abstractNum w:abstractNumId="1">
+    <w:nsid w:val="27BC0B41"/>
+    <w:multiLevelType w:val="hybridMultilevel"/>
+    <w:tmpl w:val="C3482180"/>
+    <w:lvl w:ilvl="0" w:tplc="04090001">
+      <w:start w:val="1"/>
+      <w:numFmt w:val="bullet"/>
+      <w:lvlText w:val=""/>
+      <w:lvlJc w:val="left"/>
+      <w:pPr>
+        <w:ind w:left="720" w:hanging="360"/>
+      </w:pPr>
+      <w:rPr>
+        <w:rFonts w:ascii="Symbol" w:hAnsi="Symbol" w:hint="default"/>
+      </w:rPr>
+    </w:lvl>
+    <w:lvl w:ilvl="1" w:tplc="04090003" w:tentative="1">
+      <w:start w:val="1"/>
+      <w:numFmt w:val="bullet"/>
+      <w:lvlText w:val="o"/>
+      <w:lvlJc w:val="left"/>
+      <w:pPr>
+        <w:ind w:left="1440" w:hanging="360"/>
+      </w:pPr>
+      <w:rPr>
+        <w:rFonts w:ascii="Courier New" w:hAnsi="Courier New" w:cs="Courier New" w:hint="default"/>
+      </w:rPr>
+    </w:lvl>
+    <w:lvl w:ilvl="2" w:tplc="04090005" w:tentative="1">
+      <w:start w:val="1"/>
+      <w:numFmt w:val="bullet"/>
+      <w:lvlText w:val=""/>
+      <w:lvlJc w:val="left"/>
+      <w:pPr>
+        <w:ind w:left="2160" w:hanging="360"/>
+      </w:pPr>
+      <w:rPr>
+        <w:rFonts w:ascii="Wingdings" w:hAnsi="Wingdings" w:hint="default"/>
+      </w:rPr>
+    </w:lvl>
+    <w:lvl w:ilvl="3" w:tplc="04090001" w:tentative="1">
+      <w:start w:val="1"/>
+      <w:numFmt w:val="bullet"/>
+      <w:lvlText w:val=""/>
+      <w:lvlJc w:val="left"/>
+      <w:pPr>
+        <w:ind w:left="2880" w:hanging="360"/>
+      </w:pPr>
+      <w:rPr>
+        <w:rFonts w:ascii="Symbol" w:hAnsi="Symbol" w:hint="default"/>
+      </w:rPr>
+    </w:lvl>
+    <w:lvl w:ilvl="4" w:tplc="04090003" w:tentative="1">
+      <w:start w:val="1"/>
+      <w:numFmt w:val="bullet"/>
+      <w:lvlText w:val="o"/>
+      <w:lvlJc w:val="left"/>
+      <w:pPr>
+        <w:ind w:left="3600" w:hanging="360"/>
+      </w:pPr>
+      <w:rPr>
+        <w:rFonts w:ascii="Courier New" w:hAnsi="Courier New" w:cs="Courier New" w:hint="default"/>
+      </w:rPr>
+    </w:lvl>
+    <w:lvl w:ilvl="5" w:tplc="04090005" w:tentative="1">
+      <w:start w:val="1"/>
+      <w:numFmt w:val="bullet"/>
+      <w:lvlText w:val=""/>
+      <w:lvlJc w:val="left"/>
+      <w:pPr>
+        <w:ind w:left="4320" w:hanging="360"/>
+      </w:pPr>
+      <w:rPr>
+        <w:rFonts w:ascii="Wingdings" w:hAnsi="Wingdings" w:hint="default"/>
+      </w:rPr>
+    </w:lvl>
+    <w:lvl w:ilvl="6" w:tplc="04090001" w:tentative="1">
+      <w:start w:val="1"/>
+      <w:numFmt w:val="bullet"/>
+      <w:lvlText w:val=""/>
+      <w:lvlJc w:val="left"/>
+      <w:pPr>
+        <w:ind w:left="5040" w:hanging="360"/>
+      </w:pPr>
+      <w:rPr>
+        <w:rFonts w:ascii="Symbol" w:hAnsi="Symbol" w:hint="default"/>
+      </w:rPr>
+    </w:lvl>
+    <w:lvl w:ilvl="7" w:tplc="04090003" w:tentative="1">
+      <w:start w:val="1"/>
+      <w:numFmt w:val="bullet"/>
+      <w:lvlText w:val="o"/>
+      <w:lvlJc w:val="left"/>
+      <w:pPr>
+        <w:ind w:left="5760" w:hanging="360"/>
+      </w:pPr>
+      <w:rPr>
+        <w:rFonts w:ascii="Courier New" w:hAnsi="Courier New" w:cs="Courier New" w:hint="default"/>
+      </w:rPr>
+    </w:lvl>
+    <w:lvl w:ilvl="8" w:tplc="04090005" w:tentative="1">
+      <w:start w:val="1"/>
+      <w:numFmt w:val="bullet"/>
+      <w:lvlText w:val=""/>
+      <w:lvlJc w:val="left"/>
+      <w:pPr>
+        <w:ind w:left="6480" w:hanging="360"/>
+      </w:pPr>
+      <w:rPr>
+        <w:rFonts w:ascii="Wingdings" w:hAnsi="Wingdings" w:hint="default"/>
+      </w:rPr>
+    </w:lvl>
+  </w:abstractNum>
+  <w:abstractNum w:abstractNumId="2">
+    <w:nsid w:val="50867492"/>
+    <w:multiLevelType w:val="hybridMultilevel"/>
+    <w:tmpl w:val="9B908DE6"/>
+    <w:lvl w:ilvl="0" w:tplc="04090001">
+      <w:start w:val="1"/>
+      <w:numFmt w:val="bullet"/>
+      <w:lvlText w:val=""/>
+      <w:lvlJc w:val="left"/>
+      <w:pPr>
+        <w:ind w:left="720" w:hanging="360"/>
+      </w:pPr>
+      <w:rPr>
+        <w:rFonts w:ascii="Symbol" w:hAnsi="Symbol" w:hint="default"/>
+      </w:rPr>
+    </w:lvl>
+    <w:lvl w:ilvl="1" w:tplc="04090003" w:tentative="1">
+      <w:start w:val="1"/>
+      <w:numFmt w:val="bullet"/>
+      <w:lvlText w:val="o"/>
+      <w:lvlJc w:val="left"/>
+      <w:pPr>
+        <w:ind w:left="1440" w:hanging="360"/>
+      </w:pPr>
+      <w:rPr>
+        <w:rFonts w:ascii="Courier New" w:hAnsi="Courier New" w:cs="Courier New" w:hint="default"/>
+      </w:rPr>
+    </w:lvl>
+    <w:lvl w:ilvl="2" w:tplc="04090005" w:tentative="1">
+      <w:start w:val="1"/>
+      <w:numFmt w:val="bullet"/>
+      <w:lvlText w:val=""/>
+      <w:lvlJc w:val="left"/>
+      <w:pPr>
+        <w:ind w:left="2160" w:hanging="360"/>
+      </w:pPr>
+      <w:rPr>
+        <w:rFonts w:ascii="Wingdings" w:hAnsi="Wingdings" w:hint="default"/>
+      </w:rPr>
+    </w:lvl>
+    <w:lvl w:ilvl="3" w:tplc="04090001" w:tentative="1">
+      <w:start w:val="1"/>
+      <w:numFmt w:val="bullet"/>
+      <w:lvlText w:val=""/>
+      <w:lvlJc w:val="left"/>
+      <w:pPr>
+        <w:ind w:left="2880" w:hanging="360"/>
+      </w:pPr>
+      <w:rPr>
+        <w:rFonts w:ascii="Symbol" w:hAnsi="Symbol" w:hint="default"/>
+      </w:rPr>
+    </w:lvl>
+    <w:lvl w:ilvl="4" w:tplc="04090003" w:tentative="1">
+      <w:start w:val="1"/>
+      <w:numFmt w:val="bullet"/>
+      <w:lvlText w:val="o"/>
+      <w:lvlJc w:val="left"/>
+      <w:pPr>
+        <w:ind w:left="3600" w:hanging="360"/>
+      </w:pPr>
+      <w:rPr>
+        <w:rFonts w:ascii="Courier New" w:hAnsi="Courier New" w:cs="Courier New" w:hint="default"/>
+      </w:rPr>
+    </w:lvl>
+    <w:lvl w:ilvl="5" w:tplc="04090005" w:tentative="1">
+      <w:start w:val="1"/>
+      <w:numFmt w:val="bullet"/>
+      <w:lvlText w:val=""/>
+      <w:lvlJc w:val="left"/>
+      <w:pPr>
+        <w:ind w:left="4320" w:hanging="360"/>
+      </w:pPr>
+      <w:rPr>
+        <w:rFonts w:ascii="Wingdings" w:hAnsi="Wingdings" w:hint="default"/>
+      </w:rPr>
+    </w:lvl>
+    <w:lvl w:ilvl="6" w:tplc="04090001" w:tentative="1">
+      <w:start w:val="1"/>
+      <w:numFmt w:val="bullet"/>
+      <w:lvlText w:val=""/>
+      <w:lvlJc w:val="left"/>
+      <w:pPr>
+        <w:ind w:left="5040" w:hanging="360"/>
+      </w:pPr>
+      <w:rPr>
+        <w:rFonts w:ascii="Symbol" w:hAnsi="Symbol" w:hint="default"/>
+      </w:rPr>
+    </w:lvl>
+    <w:lvl w:ilvl="7" w:tplc="04090003" w:tentative="1">
+      <w:start w:val="1"/>
+      <w:numFmt w:val="bullet"/>
+      <w:lvlText w:val="o"/>
+      <w:lvlJc w:val="left"/>
+      <w:pPr>
+        <w:ind w:left="5760" w:hanging="360"/>
+      </w:pPr>
+      <w:rPr>
+        <w:rFonts w:ascii="Courier New" w:hAnsi="Courier New" w:cs="Courier New" w:hint="default"/>
+      </w:rPr>
+    </w:lvl>
+    <w:lvl w:ilvl="8" w:tplc="04090005" w:tentative="1">
+      <w:start w:val="1"/>
+      <w:numFmt w:val="bullet"/>
+      <w:lvlText w:val=""/>
+      <w:lvlJc w:val="left"/>
+      <w:pPr>
+        <w:ind w:left="6480" w:hanging="360"/>
+      </w:pPr>
+      <w:rPr>
+        <w:rFonts w:ascii="Wingdings" w:hAnsi="Wingdings" w:hint="default"/>
+      </w:rPr>
+    </w:lvl>
+  </w:abstractNum>
   <w:num w:numId="1">
     <w:abstractNumId w:val="0"/>
+  </w:num>
+  <w:num w:numId="2">
+    <w:abstractNumId w:val="1"/>
+  </w:num>
+  <w:num w:numId="3">
+    <w:abstractNumId w:val="2"/>
   </w:num>
 </w:numbering>
 </file>

</xml_diff>

<commit_message>
Changes to installation guide,
</commit_message>
<xml_diff>
--- a/Documents/VQ-InstallationGuide.docx
+++ b/Documents/VQ-InstallationGuide.docx
@@ -382,6 +382,14 @@
         </w:drawing>
       </w:r>
     </w:p>
+    <w:p>
+      <w:r>
+        <w:t xml:space="preserve">Link: </w:t>
+      </w:r>
+      <w:r>
+        <w:t>http://www.oracle.com/technetwork/java/javase/downloads/jdk7-downloads-1880260.html</w:t>
+      </w:r>
+    </w:p>
     <w:p/>
     <w:p/>
     <w:p/>
@@ -410,7 +418,6 @@
         <w:pStyle w:val="Heading2"/>
       </w:pPr>
       <w:r>
-        <w:lastRenderedPageBreak/>
         <w:t>1.2 Install Eclipse IDE for Java EE Developers (Any Version)</w:t>
       </w:r>
     </w:p>
@@ -467,6 +474,21 @@
         </w:drawing>
       </w:r>
     </w:p>
+    <w:p>
+      <w:pPr>
+        <w:pStyle w:val="ListParagraph"/>
+        <w:numPr>
+          <w:ilvl w:val="0"/>
+          <w:numId w:val="4"/>
+        </w:numPr>
+      </w:pPr>
+      <w:r>
+        <w:t xml:space="preserve">Link: </w:t>
+      </w:r>
+      <w:r>
+        <w:t>http://eclipse.org/downloads/</w:t>
+      </w:r>
+    </w:p>
     <w:p/>
     <w:p/>
     <w:p>
@@ -502,7 +524,6 @@
         <w:pStyle w:val="Heading2"/>
       </w:pPr>
       <w:r>
-        <w:lastRenderedPageBreak/>
         <w:t>1.3 Down</w:t>
       </w:r>
       <w:r>
@@ -644,7 +665,6 @@
         <w:pStyle w:val="Heading2"/>
       </w:pPr>
       <w:r>
-        <w:lastRenderedPageBreak/>
         <w:t xml:space="preserve">1.4 Create Tomcat 7.0 server in eclipse using </w:t>
       </w:r>
       <w:r>
@@ -836,6 +856,21 @@
         <w:t>"</w:t>
       </w:r>
     </w:p>
+    <w:p>
+      <w:pPr>
+        <w:pStyle w:val="ListParagraph"/>
+        <w:numPr>
+          <w:ilvl w:val="0"/>
+          <w:numId w:val="3"/>
+        </w:numPr>
+      </w:pPr>
+      <w:r>
+        <w:t xml:space="preserve">Link: </w:t>
+      </w:r>
+      <w:r>
+        <w:t>https://dev.mysql.com/downloads/installer/</w:t>
+      </w:r>
+    </w:p>
     <w:p/>
     <w:p/>
     <w:p/>
@@ -866,6 +901,119 @@
 <file path=word/numbering.xml><?xml version="1.0" encoding="utf-8"?>
 <w:numbering xmlns:ve="http://schemas.openxmlformats.org/markup-compatibility/2006" xmlns:o="urn:schemas-microsoft-com:office:office" xmlns:r="http://schemas.openxmlformats.org/officeDocument/2006/relationships" xmlns:m="http://schemas.openxmlformats.org/officeDocument/2006/math" xmlns:v="urn:schemas-microsoft-com:vml" xmlns:wp="http://schemas.openxmlformats.org/drawingml/2006/wordprocessingDrawing" xmlns:w10="urn:schemas-microsoft-com:office:word" xmlns:w="http://schemas.openxmlformats.org/wordprocessingml/2006/main" xmlns:wne="http://schemas.microsoft.com/office/word/2006/wordml">
   <w:abstractNum w:abstractNumId="0">
+    <w:nsid w:val="0AB02144"/>
+    <w:multiLevelType w:val="hybridMultilevel"/>
+    <w:tmpl w:val="A62A33B8"/>
+    <w:lvl w:ilvl="0" w:tplc="04090001">
+      <w:start w:val="1"/>
+      <w:numFmt w:val="bullet"/>
+      <w:lvlText w:val=""/>
+      <w:lvlJc w:val="left"/>
+      <w:pPr>
+        <w:ind w:left="720" w:hanging="360"/>
+      </w:pPr>
+      <w:rPr>
+        <w:rFonts w:ascii="Symbol" w:hAnsi="Symbol" w:hint="default"/>
+      </w:rPr>
+    </w:lvl>
+    <w:lvl w:ilvl="1" w:tplc="04090003" w:tentative="1">
+      <w:start w:val="1"/>
+      <w:numFmt w:val="bullet"/>
+      <w:lvlText w:val="o"/>
+      <w:lvlJc w:val="left"/>
+      <w:pPr>
+        <w:ind w:left="1440" w:hanging="360"/>
+      </w:pPr>
+      <w:rPr>
+        <w:rFonts w:ascii="Courier New" w:hAnsi="Courier New" w:cs="Courier New" w:hint="default"/>
+      </w:rPr>
+    </w:lvl>
+    <w:lvl w:ilvl="2" w:tplc="04090005" w:tentative="1">
+      <w:start w:val="1"/>
+      <w:numFmt w:val="bullet"/>
+      <w:lvlText w:val=""/>
+      <w:lvlJc w:val="left"/>
+      <w:pPr>
+        <w:ind w:left="2160" w:hanging="360"/>
+      </w:pPr>
+      <w:rPr>
+        <w:rFonts w:ascii="Wingdings" w:hAnsi="Wingdings" w:hint="default"/>
+      </w:rPr>
+    </w:lvl>
+    <w:lvl w:ilvl="3" w:tplc="04090001" w:tentative="1">
+      <w:start w:val="1"/>
+      <w:numFmt w:val="bullet"/>
+      <w:lvlText w:val=""/>
+      <w:lvlJc w:val="left"/>
+      <w:pPr>
+        <w:ind w:left="2880" w:hanging="360"/>
+      </w:pPr>
+      <w:rPr>
+        <w:rFonts w:ascii="Symbol" w:hAnsi="Symbol" w:hint="default"/>
+      </w:rPr>
+    </w:lvl>
+    <w:lvl w:ilvl="4" w:tplc="04090003" w:tentative="1">
+      <w:start w:val="1"/>
+      <w:numFmt w:val="bullet"/>
+      <w:lvlText w:val="o"/>
+      <w:lvlJc w:val="left"/>
+      <w:pPr>
+        <w:ind w:left="3600" w:hanging="360"/>
+      </w:pPr>
+      <w:rPr>
+        <w:rFonts w:ascii="Courier New" w:hAnsi="Courier New" w:cs="Courier New" w:hint="default"/>
+      </w:rPr>
+    </w:lvl>
+    <w:lvl w:ilvl="5" w:tplc="04090005" w:tentative="1">
+      <w:start w:val="1"/>
+      <w:numFmt w:val="bullet"/>
+      <w:lvlText w:val=""/>
+      <w:lvlJc w:val="left"/>
+      <w:pPr>
+        <w:ind w:left="4320" w:hanging="360"/>
+      </w:pPr>
+      <w:rPr>
+        <w:rFonts w:ascii="Wingdings" w:hAnsi="Wingdings" w:hint="default"/>
+      </w:rPr>
+    </w:lvl>
+    <w:lvl w:ilvl="6" w:tplc="04090001" w:tentative="1">
+      <w:start w:val="1"/>
+      <w:numFmt w:val="bullet"/>
+      <w:lvlText w:val=""/>
+      <w:lvlJc w:val="left"/>
+      <w:pPr>
+        <w:ind w:left="5040" w:hanging="360"/>
+      </w:pPr>
+      <w:rPr>
+        <w:rFonts w:ascii="Symbol" w:hAnsi="Symbol" w:hint="default"/>
+      </w:rPr>
+    </w:lvl>
+    <w:lvl w:ilvl="7" w:tplc="04090003" w:tentative="1">
+      <w:start w:val="1"/>
+      <w:numFmt w:val="bullet"/>
+      <w:lvlText w:val="o"/>
+      <w:lvlJc w:val="left"/>
+      <w:pPr>
+        <w:ind w:left="5760" w:hanging="360"/>
+      </w:pPr>
+      <w:rPr>
+        <w:rFonts w:ascii="Courier New" w:hAnsi="Courier New" w:cs="Courier New" w:hint="default"/>
+      </w:rPr>
+    </w:lvl>
+    <w:lvl w:ilvl="8" w:tplc="04090005" w:tentative="1">
+      <w:start w:val="1"/>
+      <w:numFmt w:val="bullet"/>
+      <w:lvlText w:val=""/>
+      <w:lvlJc w:val="left"/>
+      <w:pPr>
+        <w:ind w:left="6480" w:hanging="360"/>
+      </w:pPr>
+      <w:rPr>
+        <w:rFonts w:ascii="Wingdings" w:hAnsi="Wingdings" w:hint="default"/>
+      </w:rPr>
+    </w:lvl>
+  </w:abstractNum>
+  <w:abstractNum w:abstractNumId="1">
     <w:nsid w:val="179552EC"/>
     <w:multiLevelType w:val="hybridMultilevel"/>
     <w:tmpl w:val="EEDC27BA"/>
@@ -978,7 +1126,7 @@
       </w:rPr>
     </w:lvl>
   </w:abstractNum>
-  <w:abstractNum w:abstractNumId="1">
+  <w:abstractNum w:abstractNumId="2">
     <w:nsid w:val="27BC0B41"/>
     <w:multiLevelType w:val="hybridMultilevel"/>
     <w:tmpl w:val="C3482180"/>
@@ -1091,7 +1239,7 @@
       </w:rPr>
     </w:lvl>
   </w:abstractNum>
-  <w:abstractNum w:abstractNumId="2">
+  <w:abstractNum w:abstractNumId="3">
     <w:nsid w:val="50867492"/>
     <w:multiLevelType w:val="hybridMultilevel"/>
     <w:tmpl w:val="9B908DE6"/>
@@ -1205,13 +1353,16 @@
     </w:lvl>
   </w:abstractNum>
   <w:num w:numId="1">
-    <w:abstractNumId w:val="0"/>
+    <w:abstractNumId w:val="1"/>
   </w:num>
   <w:num w:numId="2">
-    <w:abstractNumId w:val="1"/>
+    <w:abstractNumId w:val="2"/>
   </w:num>
   <w:num w:numId="3">
-    <w:abstractNumId w:val="2"/>
+    <w:abstractNumId w:val="3"/>
+  </w:num>
+  <w:num w:numId="4">
+    <w:abstractNumId w:val="0"/>
   </w:num>
 </w:numbering>
 </file>

</xml_diff>